<commit_message>
Adding init to GameMaster and RobotAI
Fixed return types of Team Robot's
</commit_message>
<xml_diff>
--- a/Design/ClassWriteups/Incomplete/GameMaster.docx
+++ b/Design/ClassWriteups/Incomplete/GameMaster.docx
@@ -1,6 +1,6 @@
 
 <file path=word/document.xml><?xml version="1.0" encoding="utf-8"?>
-<w:document xmlns:wpc="http://schemas.microsoft.com/office/word/2010/wordprocessingCanvas" xmlns:mo="http://schemas.microsoft.com/office/mac/office/2008/main" xmlns:mc="http://schemas.openxmlformats.org/markup-compatibility/2006" xmlns:mv="urn:schemas-microsoft-com:mac:vml" xmlns:o="urn:schemas-microsoft-com:office:office" xmlns:r="http://schemas.openxmlformats.org/officeDocument/2006/relationships" xmlns:m="http://schemas.openxmlformats.org/officeDocument/2006/math" xmlns:v="urn:schemas-microsoft-com:vml" xmlns:wp14="http://schemas.microsoft.com/office/word/2010/wordprocessingDrawing" xmlns:wp="http://schemas.openxmlformats.org/drawingml/2006/wordprocessingDrawing" xmlns:w10="urn:schemas-microsoft-com:office:word" xmlns:w="http://schemas.openxmlformats.org/wordprocessingml/2006/main" xmlns:w14="http://schemas.microsoft.com/office/word/2010/wordml" xmlns:w15="http://schemas.microsoft.com/office/word/2012/wordml" xmlns:wpg="http://schemas.microsoft.com/office/word/2010/wordprocessingGroup" xmlns:wpi="http://schemas.microsoft.com/office/word/2010/wordprocessingInk" xmlns:wne="http://schemas.microsoft.com/office/word/2006/wordml" xmlns:wps="http://schemas.microsoft.com/office/word/2010/wordprocessingShape" mc:Ignorable="w14 w15 wp14">
+<w:document xmlns:wpc="http://schemas.microsoft.com/office/word/2010/wordprocessingCanvas" xmlns:cx="http://schemas.microsoft.com/office/drawing/2014/chartex" xmlns:cx1="http://schemas.microsoft.com/office/drawing/2015/9/8/chartex" xmlns:cx2="http://schemas.microsoft.com/office/drawing/2015/10/21/chartex" xmlns:cx3="http://schemas.microsoft.com/office/drawing/2016/5/9/chartex" xmlns:cx4="http://schemas.microsoft.com/office/drawing/2016/5/10/chartex" xmlns:cx5="http://schemas.microsoft.com/office/drawing/2016/5/11/chartex" xmlns:mc="http://schemas.openxmlformats.org/markup-compatibility/2006" xmlns:o="urn:schemas-microsoft-com:office:office" xmlns:r="http://schemas.openxmlformats.org/officeDocument/2006/relationships" xmlns:m="http://schemas.openxmlformats.org/officeDocument/2006/math" xmlns:v="urn:schemas-microsoft-com:vml" xmlns:wp14="http://schemas.microsoft.com/office/word/2010/wordprocessingDrawing" xmlns:wp="http://schemas.openxmlformats.org/drawingml/2006/wordprocessingDrawing" xmlns:w10="urn:schemas-microsoft-com:office:word" xmlns:w="http://schemas.openxmlformats.org/wordprocessingml/2006/main" xmlns:w14="http://schemas.microsoft.com/office/word/2010/wordml" xmlns:w15="http://schemas.microsoft.com/office/word/2012/wordml" xmlns:w16se="http://schemas.microsoft.com/office/word/2015/wordml/symex" xmlns:wpg="http://schemas.microsoft.com/office/word/2010/wordprocessingGroup" xmlns:wpi="http://schemas.microsoft.com/office/word/2010/wordprocessingInk" xmlns:wne="http://schemas.microsoft.com/office/word/2006/wordml" xmlns:wps="http://schemas.microsoft.com/office/word/2010/wordprocessingShape" mc:Ignorable="w14 w15 w16se wp14">
   <w:body>
     <w:p>
       <w:pPr>
@@ -726,15 +726,7 @@
         <w:rPr>
           <w:i/>
         </w:rPr>
-        <w:t>public void t</w:t>
-      </w:r>
-      <w:bookmarkStart w:id="0" w:name="_GoBack"/>
-      <w:bookmarkEnd w:id="0"/>
-      <w:r>
-        <w:rPr>
-          <w:i/>
-        </w:rPr>
-        <w:t>urnRobot()</w:t>
+        <w:t>public void turnRobot()</w:t>
       </w:r>
     </w:p>
     <w:p>
@@ -747,29 +739,13 @@
           <w:i/>
         </w:rPr>
       </w:pPr>
-      <w:hyperlink w:anchor="_Void_method1(String_arg0," w:history="1">
-        <w:r>
-          <w:rPr>
-            <w:rStyle w:val="Hyperlink"/>
-            <w:i/>
-          </w:rPr>
-          <w:t xml:space="preserve">public </w:t>
-        </w:r>
-        <w:r>
-          <w:rPr>
-            <w:rStyle w:val="Hyperlink"/>
-            <w:i/>
-          </w:rPr>
-          <w:t>void scan</w:t>
-        </w:r>
-        <w:r>
-          <w:rPr>
-            <w:rStyle w:val="Hyperlink"/>
-            <w:i/>
-          </w:rPr>
-          <w:t>()</w:t>
-        </w:r>
-      </w:hyperlink>
+      <w:r>
+        <w:rPr>
+          <w:i/>
+        </w:rPr>
+        <w:lastRenderedPageBreak/>
+        <w:t>public void scan()</w:t>
+      </w:r>
     </w:p>
     <w:p>
       <w:pPr>
@@ -780,29 +756,46 @@
           <w:i/>
         </w:rPr>
       </w:pPr>
-      <w:hyperlink w:anchor="_Void_method1(String_arg0," w:history="1">
-        <w:r>
-          <w:rPr>
-            <w:rStyle w:val="Hyperlink"/>
-            <w:i/>
-          </w:rPr>
-          <w:t xml:space="preserve">public </w:t>
-        </w:r>
-        <w:r>
-          <w:rPr>
-            <w:rStyle w:val="Hyperlink"/>
-            <w:i/>
-          </w:rPr>
-          <w:t>void identify()</w:t>
-        </w:r>
-        <w:r>
-          <w:rPr>
-            <w:rStyle w:val="Hyperlink"/>
-            <w:i/>
-          </w:rPr>
-          <w:t>)</w:t>
-        </w:r>
-      </w:hyperlink>
+      <w:r>
+        <w:rPr>
+          <w:i/>
+        </w:rPr>
+        <w:t>public void identify())</w:t>
+      </w:r>
+      <w:r>
+        <w:rPr>
+          <w:i/>
+        </w:rPr>
+        <w:t xml:space="preserve"> </w:t>
+      </w:r>
+    </w:p>
+    <w:p>
+      <w:pPr>
+        <w:pStyle w:val="Subtitle"/>
+        <w:spacing w:after="0" w:line="240" w:lineRule="auto"/>
+        <w:ind w:firstLine="720"/>
+        <w:rPr>
+          <w:i/>
+        </w:rPr>
+      </w:pPr>
+      <w:r>
+        <w:rPr>
+          <w:i/>
+        </w:rPr>
+        <w:t xml:space="preserve">public void </w:t>
+      </w:r>
+      <w:r>
+        <w:rPr>
+          <w:i/>
+        </w:rPr>
+        <w:t>initRobotAI</w:t>
+      </w:r>
+      <w:r>
+        <w:rPr>
+          <w:i/>
+        </w:rPr>
+        <w:t>())</w:t>
+      </w:r>
       <w:r>
         <w:rPr>
           <w:i/>
@@ -823,275 +816,329 @@
       <w:pPr>
         <w:pStyle w:val="Heading4"/>
       </w:pPr>
-      <w:bookmarkStart w:id="1" w:name="_Void_method1(String_arg0,"/>
+      <w:bookmarkStart w:id="0" w:name="_Void_method1(String_arg0,"/>
+      <w:bookmarkEnd w:id="0"/>
+      <w:r>
+        <w:t xml:space="preserve">public </w:t>
+      </w:r>
+      <w:r>
+        <w:t>GameMaster</w:t>
+      </w:r>
+      <w:r>
+        <w:t>(</w:t>
+      </w:r>
+      <w:r>
+        <w:t>Game game</w:t>
+      </w:r>
+      <w:r>
+        <w:t>)</w:t>
+      </w:r>
+    </w:p>
+    <w:p>
+      <w:r>
+        <w:t>This method does some stuff with two strings</w:t>
+      </w:r>
+      <w:r>
+        <w:t xml:space="preserve"> </w:t>
+      </w:r>
+      <w:r>
+        <w:t>This method does some stuff with two strings</w:t>
+      </w:r>
+      <w:r>
+        <w:t xml:space="preserve"> </w:t>
+      </w:r>
+      <w:r>
+        <w:t>This method does some stuff with two strings</w:t>
+      </w:r>
+    </w:p>
+    <w:p>
+      <w:pPr>
+        <w:pStyle w:val="Heading4"/>
+      </w:pPr>
+      <w:bookmarkStart w:id="1" w:name="_Void_method2(String_arg0)"/>
       <w:bookmarkEnd w:id="1"/>
       <w:r>
         <w:t xml:space="preserve">public </w:t>
       </w:r>
       <w:r>
-        <w:t>GameMaster</w:t>
+        <w:t xml:space="preserve">void </w:t>
+      </w:r>
+      <w:r>
+        <w:t>damageNode</w:t>
       </w:r>
       <w:r>
         <w:t>(</w:t>
       </w:r>
       <w:r>
-        <w:t>Game game</w:t>
+        <w:t>int damage, HexNode node</w:t>
       </w:r>
       <w:r>
         <w:t>)</w:t>
       </w:r>
     </w:p>
     <w:p>
-      <w:r>
-        <w:t>This method does some stuff with two strings</w:t>
-      </w:r>
-      <w:r>
-        <w:t xml:space="preserve"> </w:t>
-      </w:r>
-      <w:r>
-        <w:t>This method does some stuff with two strings</w:t>
-      </w:r>
-      <w:r>
-        <w:t xml:space="preserve"> </w:t>
-      </w:r>
-      <w:r>
-        <w:t>This method does some stuff with two strings</w:t>
+      <w:bookmarkStart w:id="2" w:name="_Void_method3(String_arg0,"/>
+      <w:bookmarkEnd w:id="2"/>
+      <w:r>
+        <w:t>This method does some stuff with a string</w:t>
+      </w:r>
+      <w:r>
+        <w:t xml:space="preserve"> </w:t>
+      </w:r>
+      <w:r>
+        <w:t>This method does some stuff with a string</w:t>
+      </w:r>
+      <w:r>
+        <w:t xml:space="preserve"> </w:t>
+      </w:r>
+      <w:r>
+        <w:t>This method does some stuff with a string</w:t>
+      </w:r>
+      <w:r>
+        <w:t xml:space="preserve"> </w:t>
+      </w:r>
+      <w:r>
+        <w:t>This method does some stuff with a string</w:t>
+      </w:r>
+      <w:r>
+        <w:t xml:space="preserve"> </w:t>
+      </w:r>
+      <w:r>
+        <w:t>This method does some stuff with a string</w:t>
       </w:r>
     </w:p>
     <w:p>
       <w:pPr>
         <w:pStyle w:val="Heading4"/>
       </w:pPr>
-      <w:bookmarkStart w:id="2" w:name="_Void_method2(String_arg0)"/>
-      <w:bookmarkEnd w:id="2"/>
-      <w:r>
-        <w:t xml:space="preserve">public </w:t>
-      </w:r>
-      <w:r>
-        <w:t xml:space="preserve">void </w:t>
-      </w:r>
-      <w:r>
-        <w:t>damageNode</w:t>
-      </w:r>
-      <w:r>
-        <w:t>(</w:t>
-      </w:r>
-      <w:r>
-        <w:t>int damage, HexNode node</w:t>
-      </w:r>
-      <w:r>
-        <w:t>)</w:t>
-      </w:r>
-    </w:p>
-    <w:p>
-      <w:bookmarkStart w:id="3" w:name="_Void_method3(String_arg0,"/>
+      <w:r>
+        <w:t>public void moveRobot()</w:t>
+      </w:r>
+    </w:p>
+    <w:p>
+      <w:r>
+        <w:t>This method does things</w:t>
+      </w:r>
+      <w:r>
+        <w:t xml:space="preserve"> </w:t>
+      </w:r>
+      <w:r>
+        <w:t>This method does things</w:t>
+      </w:r>
+      <w:r>
+        <w:t xml:space="preserve"> </w:t>
+      </w:r>
+      <w:r>
+        <w:t>This method does things</w:t>
+      </w:r>
+      <w:r>
+        <w:t xml:space="preserve"> </w:t>
+      </w:r>
+      <w:r>
+        <w:t>This method does things</w:t>
+      </w:r>
+      <w:r>
+        <w:t xml:space="preserve"> </w:t>
+      </w:r>
+      <w:r>
+        <w:t>This method does things</w:t>
+      </w:r>
+      <w:r>
+        <w:t xml:space="preserve"> </w:t>
+      </w:r>
+      <w:r>
+        <w:t>This method does things</w:t>
+      </w:r>
+    </w:p>
+    <w:p>
+      <w:pPr>
+        <w:pStyle w:val="Heading4"/>
+      </w:pPr>
+      <w:r>
+        <w:t>public Team getCurrentTeam()</w:t>
+      </w:r>
+    </w:p>
+    <w:p>
+      <w:r>
+        <w:t>This method does things</w:t>
+      </w:r>
+      <w:r>
+        <w:t xml:space="preserve"> </w:t>
+      </w:r>
+      <w:r>
+        <w:t>This method does things</w:t>
+      </w:r>
+      <w:r>
+        <w:t xml:space="preserve"> </w:t>
+      </w:r>
+      <w:r>
+        <w:t>This method does things</w:t>
+      </w:r>
+      <w:r>
+        <w:t xml:space="preserve"> </w:t>
+      </w:r>
+      <w:r>
+        <w:t>This method does things</w:t>
+      </w:r>
+      <w:r>
+        <w:t xml:space="preserve"> </w:t>
+      </w:r>
+      <w:r>
+        <w:t>This method does things</w:t>
+      </w:r>
+      <w:r>
+        <w:t xml:space="preserve"> </w:t>
+      </w:r>
+      <w:r>
+        <w:t>This method does things</w:t>
+      </w:r>
+    </w:p>
+    <w:p>
+      <w:pPr>
+        <w:pStyle w:val="Heading4"/>
+      </w:pPr>
+      <w:r>
+        <w:t>public void turnRobot()</w:t>
+      </w:r>
+    </w:p>
+    <w:p>
+      <w:r>
+        <w:t>This method does things</w:t>
+      </w:r>
+      <w:r>
+        <w:t xml:space="preserve"> </w:t>
+      </w:r>
+      <w:r>
+        <w:t>This method does things</w:t>
+      </w:r>
+      <w:r>
+        <w:t xml:space="preserve"> </w:t>
+      </w:r>
+      <w:r>
+        <w:t>This method does things</w:t>
+      </w:r>
+      <w:r>
+        <w:t xml:space="preserve"> </w:t>
+      </w:r>
+      <w:r>
+        <w:t>This method does things</w:t>
+      </w:r>
+      <w:r>
+        <w:t xml:space="preserve"> </w:t>
+      </w:r>
+      <w:r>
+        <w:t>This method does things</w:t>
+      </w:r>
+      <w:r>
+        <w:t xml:space="preserve"> </w:t>
+      </w:r>
+      <w:r>
+        <w:t>This method does things</w:t>
+      </w:r>
+    </w:p>
+    <w:p>
+      <w:pPr>
+        <w:pStyle w:val="Heading4"/>
+      </w:pPr>
+      <w:r>
+        <w:t>public void scan()</w:t>
+      </w:r>
+    </w:p>
+    <w:p>
+      <w:r>
+        <w:t>This method does things</w:t>
+      </w:r>
+      <w:r>
+        <w:t xml:space="preserve"> </w:t>
+      </w:r>
+      <w:r>
+        <w:t>This method does things</w:t>
+      </w:r>
+      <w:r>
+        <w:t xml:space="preserve"> </w:t>
+      </w:r>
+      <w:r>
+        <w:t>This method does things</w:t>
+      </w:r>
+      <w:r>
+        <w:t xml:space="preserve"> </w:t>
+      </w:r>
+      <w:r>
+        <w:t>This method does things</w:t>
+      </w:r>
+      <w:r>
+        <w:t xml:space="preserve"> </w:t>
+      </w:r>
+      <w:r>
+        <w:t>This method does things</w:t>
+      </w:r>
+      <w:r>
+        <w:t xml:space="preserve"> </w:t>
+      </w:r>
+      <w:r>
+        <w:t>This method does things</w:t>
+      </w:r>
+      <w:r>
+        <w:t xml:space="preserve"> </w:t>
+      </w:r>
+    </w:p>
+    <w:p>
+      <w:pPr>
+        <w:pStyle w:val="Heading4"/>
+      </w:pPr>
+      <w:r>
+        <w:t>public void identify()</w:t>
+      </w:r>
+    </w:p>
+    <w:p>
+      <w:r>
+        <w:t>This method does things</w:t>
+      </w:r>
+      <w:r>
+        <w:t xml:space="preserve"> </w:t>
+      </w:r>
+      <w:r>
+        <w:t>This method does things</w:t>
+      </w:r>
+      <w:r>
+        <w:t xml:space="preserve"> </w:t>
+      </w:r>
+      <w:r>
+        <w:t>This method does things</w:t>
+      </w:r>
+      <w:r>
+        <w:t xml:space="preserve"> </w:t>
+      </w:r>
+      <w:r>
+        <w:t>This method does things</w:t>
+      </w:r>
+      <w:r>
+        <w:t xml:space="preserve"> </w:t>
+      </w:r>
+      <w:r>
+        <w:t>This method does things</w:t>
+      </w:r>
+      <w:r>
+        <w:t xml:space="preserve"> </w:t>
+      </w:r>
+      <w:r>
+        <w:t>This method does things</w:t>
+      </w:r>
+    </w:p>
+    <w:p>
+      <w:pPr>
+        <w:pStyle w:val="Heading4"/>
+      </w:pPr>
+      <w:r>
+        <w:t xml:space="preserve">public void </w:t>
+      </w:r>
+      <w:r>
+        <w:t>initRobotAI</w:t>
+      </w:r>
+      <w:bookmarkStart w:id="3" w:name="_GoBack"/>
       <w:bookmarkEnd w:id="3"/>
       <w:r>
-        <w:t>This method does some stuff with a string</w:t>
-      </w:r>
-      <w:r>
-        <w:t xml:space="preserve"> </w:t>
-      </w:r>
-      <w:r>
-        <w:t>This method does some stuff with a string</w:t>
-      </w:r>
-      <w:r>
-        <w:t xml:space="preserve"> </w:t>
-      </w:r>
-      <w:r>
-        <w:t>This method does some stuff with a string</w:t>
-      </w:r>
-      <w:r>
-        <w:t xml:space="preserve"> </w:t>
-      </w:r>
-      <w:r>
-        <w:t>This method does some stuff with a string</w:t>
-      </w:r>
-      <w:r>
-        <w:t xml:space="preserve"> </w:t>
-      </w:r>
-      <w:r>
-        <w:t>This method does some stuff with a string</w:t>
-      </w:r>
-    </w:p>
-    <w:p>
-      <w:pPr>
-        <w:pStyle w:val="Heading4"/>
-      </w:pPr>
-      <w:r>
-        <w:t>public void moveRobot()</w:t>
-      </w:r>
-    </w:p>
-    <w:p>
-      <w:r>
-        <w:t>This method does things</w:t>
-      </w:r>
-      <w:r>
-        <w:t xml:space="preserve"> </w:t>
-      </w:r>
-      <w:r>
-        <w:t>This method does things</w:t>
-      </w:r>
-      <w:r>
-        <w:t xml:space="preserve"> </w:t>
-      </w:r>
-      <w:r>
-        <w:t>This method does things</w:t>
-      </w:r>
-      <w:r>
-        <w:t xml:space="preserve"> </w:t>
-      </w:r>
-      <w:r>
-        <w:t>This method does things</w:t>
-      </w:r>
-      <w:r>
-        <w:t xml:space="preserve"> </w:t>
-      </w:r>
-      <w:r>
-        <w:t>This method does things</w:t>
-      </w:r>
-      <w:r>
-        <w:t xml:space="preserve"> </w:t>
-      </w:r>
-      <w:r>
-        <w:t>This method does things</w:t>
-      </w:r>
-    </w:p>
-    <w:p>
-      <w:pPr>
-        <w:pStyle w:val="Heading4"/>
-      </w:pPr>
-      <w:r>
-        <w:t>public Team getCurrentTeam()</w:t>
-      </w:r>
-    </w:p>
-    <w:p>
-      <w:r>
-        <w:t>This method does things</w:t>
-      </w:r>
-      <w:r>
-        <w:t xml:space="preserve"> </w:t>
-      </w:r>
-      <w:r>
-        <w:t>This method does things</w:t>
-      </w:r>
-      <w:r>
-        <w:t xml:space="preserve"> </w:t>
-      </w:r>
-      <w:r>
-        <w:t>This method does things</w:t>
-      </w:r>
-      <w:r>
-        <w:t xml:space="preserve"> </w:t>
-      </w:r>
-      <w:r>
-        <w:t>This method does things</w:t>
-      </w:r>
-      <w:r>
-        <w:t xml:space="preserve"> </w:t>
-      </w:r>
-      <w:r>
-        <w:t>This method does things</w:t>
-      </w:r>
-      <w:r>
-        <w:t xml:space="preserve"> </w:t>
-      </w:r>
-      <w:r>
-        <w:t>This method does things</w:t>
-      </w:r>
-    </w:p>
-    <w:p>
-      <w:pPr>
-        <w:pStyle w:val="Heading4"/>
-      </w:pPr>
-      <w:r>
-        <w:t>public void turnRobot()</w:t>
-      </w:r>
-    </w:p>
-    <w:p>
-      <w:r>
-        <w:t>This method does things</w:t>
-      </w:r>
-      <w:r>
-        <w:t xml:space="preserve"> </w:t>
-      </w:r>
-      <w:r>
-        <w:t>This method does things</w:t>
-      </w:r>
-      <w:r>
-        <w:t xml:space="preserve"> </w:t>
-      </w:r>
-      <w:r>
-        <w:t>This method does things</w:t>
-      </w:r>
-      <w:r>
-        <w:t xml:space="preserve"> </w:t>
-      </w:r>
-      <w:r>
-        <w:t>This method does things</w:t>
-      </w:r>
-      <w:r>
-        <w:t xml:space="preserve"> </w:t>
-      </w:r>
-      <w:r>
-        <w:t>This method does things</w:t>
-      </w:r>
-      <w:r>
-        <w:t xml:space="preserve"> </w:t>
-      </w:r>
-      <w:r>
-        <w:t>This method does things</w:t>
-      </w:r>
-    </w:p>
-    <w:p>
-      <w:pPr>
-        <w:pStyle w:val="Heading4"/>
-      </w:pPr>
-      <w:r>
-        <w:t>public void scan()</w:t>
-      </w:r>
-    </w:p>
-    <w:p>
-      <w:r>
-        <w:t>This method does things</w:t>
-      </w:r>
-      <w:r>
-        <w:t xml:space="preserve"> </w:t>
-      </w:r>
-      <w:r>
-        <w:t>This method does things</w:t>
-      </w:r>
-      <w:r>
-        <w:t xml:space="preserve"> </w:t>
-      </w:r>
-      <w:r>
-        <w:t>This method does things</w:t>
-      </w:r>
-      <w:r>
-        <w:t xml:space="preserve"> </w:t>
-      </w:r>
-      <w:r>
-        <w:t>This method does things</w:t>
-      </w:r>
-      <w:r>
-        <w:t xml:space="preserve"> </w:t>
-      </w:r>
-      <w:r>
-        <w:t>This method does things</w:t>
-      </w:r>
-      <w:r>
-        <w:t xml:space="preserve"> </w:t>
-      </w:r>
-      <w:r>
-        <w:t>This method does things</w:t>
-      </w:r>
-    </w:p>
-    <w:p>
-      <w:pPr>
-        <w:pStyle w:val="Heading4"/>
-      </w:pPr>
-      <w:r>
-        <w:t>public void identify()</w:t>
+        <w:t>()</w:t>
       </w:r>
     </w:p>
     <w:p>
@@ -1143,8 +1190,8 @@
 </file>
 
 <file path=word/numbering.xml><?xml version="1.0" encoding="utf-8"?>
-<w:numbering xmlns:wpc="http://schemas.microsoft.com/office/word/2010/wordprocessingCanvas" xmlns:mo="http://schemas.microsoft.com/office/mac/office/2008/main" xmlns:mc="http://schemas.openxmlformats.org/markup-compatibility/2006" xmlns:mv="urn:schemas-microsoft-com:mac:vml" xmlns:o="urn:schemas-microsoft-com:office:office" xmlns:r="http://schemas.openxmlformats.org/officeDocument/2006/relationships" xmlns:m="http://schemas.openxmlformats.org/officeDocument/2006/math" xmlns:v="urn:schemas-microsoft-com:vml" xmlns:wp14="http://schemas.microsoft.com/office/word/2010/wordprocessingDrawing" xmlns:wp="http://schemas.openxmlformats.org/drawingml/2006/wordprocessingDrawing" xmlns:w10="urn:schemas-microsoft-com:office:word" xmlns:w="http://schemas.openxmlformats.org/wordprocessingml/2006/main" xmlns:w14="http://schemas.microsoft.com/office/word/2010/wordml" xmlns:w15="http://schemas.microsoft.com/office/word/2012/wordml" xmlns:wpg="http://schemas.microsoft.com/office/word/2010/wordprocessingGroup" xmlns:wpi="http://schemas.microsoft.com/office/word/2010/wordprocessingInk" xmlns:wne="http://schemas.microsoft.com/office/word/2006/wordml" xmlns:wps="http://schemas.microsoft.com/office/word/2010/wordprocessingShape" mc:Ignorable="w14 w15 wp14">
-  <w:abstractNum w:abstractNumId="0">
+<w:numbering xmlns:wpc="http://schemas.microsoft.com/office/word/2010/wordprocessingCanvas" xmlns:cx="http://schemas.microsoft.com/office/drawing/2014/chartex" xmlns:cx1="http://schemas.microsoft.com/office/drawing/2015/9/8/chartex" xmlns:cx2="http://schemas.microsoft.com/office/drawing/2015/10/21/chartex" xmlns:cx3="http://schemas.microsoft.com/office/drawing/2016/5/9/chartex" xmlns:cx4="http://schemas.microsoft.com/office/drawing/2016/5/10/chartex" xmlns:cx5="http://schemas.microsoft.com/office/drawing/2016/5/11/chartex" xmlns:mc="http://schemas.openxmlformats.org/markup-compatibility/2006" xmlns:o="urn:schemas-microsoft-com:office:office" xmlns:r="http://schemas.openxmlformats.org/officeDocument/2006/relationships" xmlns:m="http://schemas.openxmlformats.org/officeDocument/2006/math" xmlns:v="urn:schemas-microsoft-com:vml" xmlns:wp14="http://schemas.microsoft.com/office/word/2010/wordprocessingDrawing" xmlns:wp="http://schemas.openxmlformats.org/drawingml/2006/wordprocessingDrawing" xmlns:w10="urn:schemas-microsoft-com:office:word" xmlns:w="http://schemas.openxmlformats.org/wordprocessingml/2006/main" xmlns:w14="http://schemas.microsoft.com/office/word/2010/wordml" xmlns:w15="http://schemas.microsoft.com/office/word/2012/wordml" xmlns:w16se="http://schemas.microsoft.com/office/word/2015/wordml/symex" xmlns:wpg="http://schemas.microsoft.com/office/word/2010/wordprocessingGroup" xmlns:wpi="http://schemas.microsoft.com/office/word/2010/wordprocessingInk" xmlns:wne="http://schemas.microsoft.com/office/word/2006/wordml" xmlns:wps="http://schemas.microsoft.com/office/word/2010/wordprocessingShape" mc:Ignorable="w14 w15 w16se wp14">
+  <w:abstractNum w:abstractNumId="0" w15:restartNumberingAfterBreak="0">
     <w:nsid w:val="04B65EEC"/>
     <w:multiLevelType w:val="hybridMultilevel"/>
     <w:tmpl w:val="727CA05E"/>
@@ -1257,7 +1304,7 @@
       </w:rPr>
     </w:lvl>
   </w:abstractNum>
-  <w:abstractNum w:abstractNumId="1">
+  <w:abstractNum w:abstractNumId="1" w15:restartNumberingAfterBreak="0">
     <w:nsid w:val="0D3C565D"/>
     <w:multiLevelType w:val="hybridMultilevel"/>
     <w:tmpl w:val="BBD091E2"/>
@@ -1380,7 +1427,7 @@
 </file>
 
 <file path=word/styles.xml><?xml version="1.0" encoding="utf-8"?>
-<w:styles xmlns:mc="http://schemas.openxmlformats.org/markup-compatibility/2006" xmlns:r="http://schemas.openxmlformats.org/officeDocument/2006/relationships" xmlns:w="http://schemas.openxmlformats.org/wordprocessingml/2006/main" xmlns:w14="http://schemas.microsoft.com/office/word/2010/wordml" xmlns:w15="http://schemas.microsoft.com/office/word/2012/wordml" mc:Ignorable="w14 w15">
+<w:styles xmlns:mc="http://schemas.openxmlformats.org/markup-compatibility/2006" xmlns:r="http://schemas.openxmlformats.org/officeDocument/2006/relationships" xmlns:w="http://schemas.openxmlformats.org/wordprocessingml/2006/main" xmlns:w14="http://schemas.microsoft.com/office/word/2010/wordml" xmlns:w15="http://schemas.microsoft.com/office/word/2012/wordml" xmlns:w16se="http://schemas.microsoft.com/office/word/2015/wordml/symex" mc:Ignorable="w14 w15 w16se">
   <w:docDefaults>
     <w:rPrDefault>
       <w:rPr>
@@ -1396,7 +1443,7 @@
       </w:pPr>
     </w:pPrDefault>
   </w:docDefaults>
-  <w:latentStyles w:defLockedState="0" w:defUIPriority="99" w:defSemiHidden="0" w:defUnhideWhenUsed="0" w:defQFormat="0" w:count="380">
+  <w:latentStyles w:defLockedState="0" w:defUIPriority="99" w:defSemiHidden="0" w:defUnhideWhenUsed="0" w:defQFormat="0" w:count="374">
     <w:lsdException w:name="Normal" w:uiPriority="0" w:qFormat="1"/>
     <w:lsdException w:name="heading 1" w:uiPriority="9" w:qFormat="1"/>
     <w:lsdException w:name="heading 2" w:semiHidden="1" w:uiPriority="9" w:unhideWhenUsed="1" w:qFormat="1"/>
@@ -2444,7 +2491,7 @@
 </file>
 
 <file path=customXml/itemProps1.xml><?xml version="1.0" encoding="utf-8"?>
-<ds:datastoreItem xmlns:ds="http://schemas.openxmlformats.org/officeDocument/2006/customXml" ds:itemID="{5C56F011-F1F2-9B45-A863-1FC66FFAB473}">
+<ds:datastoreItem xmlns:ds="http://schemas.openxmlformats.org/officeDocument/2006/customXml" ds:itemID="{24E3A6EB-1FFB-45A3-B90A-948C11650F8D}">
   <ds:schemaRefs>
     <ds:schemaRef ds:uri="http://schemas.openxmlformats.org/officeDocument/2006/bibliography"/>
   </ds:schemaRefs>

</xml_diff>

<commit_message>
added GetCurrentRobot to GameMaster
</commit_message>
<xml_diff>
--- a/Design/ClassWriteups/Incomplete/GameMaster.docx
+++ b/Design/ClassWriteups/Incomplete/GameMaster.docx
@@ -6,9 +6,11 @@
       <w:pPr>
         <w:pStyle w:val="Heading2"/>
       </w:pPr>
+      <w:proofErr w:type="spellStart"/>
       <w:r>
         <w:t>GameMaster</w:t>
       </w:r>
+      <w:proofErr w:type="spellEnd"/>
     </w:p>
     <w:p>
       <w:pPr>
@@ -50,9 +52,11 @@
             <w:pPr>
               <w:spacing w:after="0"/>
             </w:pPr>
+            <w:proofErr w:type="spellStart"/>
             <w:r>
               <w:t>GameMaster</w:t>
             </w:r>
+            <w:proofErr w:type="spellEnd"/>
           </w:p>
         </w:tc>
       </w:tr>
@@ -296,12 +300,14 @@
           <w:rStyle w:val="SubtleReference"/>
         </w:rPr>
       </w:pPr>
+      <w:proofErr w:type="spellStart"/>
       <w:r>
         <w:rPr>
           <w:rStyle w:val="SubtleReference"/>
         </w:rPr>
         <w:t>selectedTile</w:t>
       </w:r>
+      <w:proofErr w:type="spellEnd"/>
     </w:p>
     <w:p>
       <w:pPr>
@@ -334,6 +340,7 @@
         </w:rPr>
         <w:t xml:space="preserve"> </w:t>
       </w:r>
+      <w:proofErr w:type="spellStart"/>
       <w:r>
         <w:rPr>
           <w:rStyle w:val="IntenseEmphasis"/>
@@ -341,6 +348,7 @@
         </w:rPr>
         <w:t>HexNode</w:t>
       </w:r>
+      <w:proofErr w:type="spellEnd"/>
     </w:p>
     <w:p>
       <w:r>
@@ -379,12 +387,14 @@
           <w:rStyle w:val="SubtleReference"/>
         </w:rPr>
       </w:pPr>
+      <w:proofErr w:type="spellStart"/>
       <w:r>
         <w:rPr>
           <w:rStyle w:val="SubtleReference"/>
         </w:rPr>
         <w:t>currentRobot</w:t>
       </w:r>
+      <w:proofErr w:type="spellEnd"/>
     </w:p>
     <w:p>
       <w:pPr>
@@ -462,12 +472,14 @@
           <w:rStyle w:val="SubtleReference"/>
         </w:rPr>
       </w:pPr>
+      <w:proofErr w:type="spellStart"/>
       <w:r>
         <w:rPr>
           <w:rStyle w:val="SubtleReference"/>
         </w:rPr>
         <w:t>playDeadline</w:t>
       </w:r>
+      <w:proofErr w:type="spellEnd"/>
     </w:p>
     <w:p>
       <w:pPr>
@@ -490,7 +502,15 @@
           <w:sz w:val="16"/>
           <w:szCs w:val="20"/>
         </w:rPr>
-        <w:t>Data Type:</w:t>
+        <w:t>Data Type</w:t>
+      </w:r>
+      <w:proofErr w:type="gramStart"/>
+      <w:r>
+        <w:rPr>
+          <w:sz w:val="16"/>
+          <w:szCs w:val="20"/>
+        </w:rPr>
+        <w:t>:</w:t>
       </w:r>
       <w:r>
         <w:rPr>
@@ -507,6 +527,7 @@
         </w:rPr>
         <w:t>???</w:t>
       </w:r>
+      <w:proofErr w:type="gramEnd"/>
     </w:p>
     <w:p>
       <w:r>
@@ -545,12 +566,14 @@
           <w:rStyle w:val="SubtleReference"/>
         </w:rPr>
       </w:pPr>
+      <w:proofErr w:type="spellStart"/>
       <w:r>
         <w:rPr>
           <w:rStyle w:val="SubtleReference"/>
         </w:rPr>
         <w:t>forthInterpreter</w:t>
       </w:r>
+      <w:proofErr w:type="spellEnd"/>
     </w:p>
     <w:p>
       <w:pPr>
@@ -583,6 +606,7 @@
         </w:rPr>
         <w:t xml:space="preserve"> </w:t>
       </w:r>
+      <w:proofErr w:type="spellStart"/>
       <w:r>
         <w:rPr>
           <w:rStyle w:val="IntenseEmphasis"/>
@@ -590,6 +614,7 @@
         </w:rPr>
         <w:t>ForthInterpreter</w:t>
       </w:r>
+      <w:proofErr w:type="spellEnd"/>
     </w:p>
     <w:p>
       <w:r>
@@ -658,7 +683,29 @@
         <w:rPr>
           <w:i/>
         </w:rPr>
-        <w:t>public GameMaster(Game game)</w:t>
+        <w:t xml:space="preserve">public </w:t>
+      </w:r>
+      <w:proofErr w:type="spellStart"/>
+      <w:proofErr w:type="gramStart"/>
+      <w:r>
+        <w:rPr>
+          <w:i/>
+        </w:rPr>
+        <w:t>GameMaster</w:t>
+      </w:r>
+      <w:proofErr w:type="spellEnd"/>
+      <w:r>
+        <w:rPr>
+          <w:i/>
+        </w:rPr>
+        <w:t>(</w:t>
+      </w:r>
+      <w:proofErr w:type="gramEnd"/>
+      <w:r>
+        <w:rPr>
+          <w:i/>
+        </w:rPr>
+        <w:t>Game game)</w:t>
       </w:r>
     </w:p>
     <w:p>
@@ -675,7 +722,51 @@
         <w:rPr>
           <w:i/>
         </w:rPr>
-        <w:t>public void damageNode(int damage, HexNode node)</w:t>
+        <w:t xml:space="preserve">public void </w:t>
+      </w:r>
+      <w:proofErr w:type="spellStart"/>
+      <w:proofErr w:type="gramStart"/>
+      <w:r>
+        <w:rPr>
+          <w:i/>
+        </w:rPr>
+        <w:t>damageNode</w:t>
+      </w:r>
+      <w:proofErr w:type="spellEnd"/>
+      <w:r>
+        <w:rPr>
+          <w:i/>
+        </w:rPr>
+        <w:t>(</w:t>
+      </w:r>
+      <w:proofErr w:type="spellStart"/>
+      <w:proofErr w:type="gramEnd"/>
+      <w:r>
+        <w:rPr>
+          <w:i/>
+        </w:rPr>
+        <w:t>int</w:t>
+      </w:r>
+      <w:proofErr w:type="spellEnd"/>
+      <w:r>
+        <w:rPr>
+          <w:i/>
+        </w:rPr>
+        <w:t xml:space="preserve"> damage, </w:t>
+      </w:r>
+      <w:proofErr w:type="spellStart"/>
+      <w:r>
+        <w:rPr>
+          <w:i/>
+        </w:rPr>
+        <w:t>HexNode</w:t>
+      </w:r>
+      <w:proofErr w:type="spellEnd"/>
+      <w:r>
+        <w:rPr>
+          <w:i/>
+        </w:rPr>
+        <w:t xml:space="preserve"> node)</w:t>
       </w:r>
     </w:p>
     <w:p>
@@ -692,7 +783,29 @@
         <w:rPr>
           <w:i/>
         </w:rPr>
-        <w:t>public void moveRobot()</w:t>
+        <w:t xml:space="preserve">public void </w:t>
+      </w:r>
+      <w:proofErr w:type="spellStart"/>
+      <w:proofErr w:type="gramStart"/>
+      <w:r>
+        <w:rPr>
+          <w:i/>
+        </w:rPr>
+        <w:t>moveRobot</w:t>
+      </w:r>
+      <w:proofErr w:type="spellEnd"/>
+      <w:r>
+        <w:rPr>
+          <w:i/>
+        </w:rPr>
+        <w:t>(</w:t>
+      </w:r>
+      <w:proofErr w:type="gramEnd"/>
+      <w:r>
+        <w:rPr>
+          <w:i/>
+        </w:rPr>
+        <w:t>)</w:t>
       </w:r>
     </w:p>
     <w:p>
@@ -709,7 +822,29 @@
         <w:rPr>
           <w:i/>
         </w:rPr>
-        <w:t>public Team getCurrentTeam()</w:t>
+        <w:t xml:space="preserve">public Team </w:t>
+      </w:r>
+      <w:proofErr w:type="spellStart"/>
+      <w:proofErr w:type="gramStart"/>
+      <w:r>
+        <w:rPr>
+          <w:i/>
+        </w:rPr>
+        <w:t>getCurrentTeam</w:t>
+      </w:r>
+      <w:proofErr w:type="spellEnd"/>
+      <w:r>
+        <w:rPr>
+          <w:i/>
+        </w:rPr>
+        <w:t>(</w:t>
+      </w:r>
+      <w:proofErr w:type="gramEnd"/>
+      <w:r>
+        <w:rPr>
+          <w:i/>
+        </w:rPr>
+        <w:t>)</w:t>
       </w:r>
     </w:p>
     <w:p>
@@ -726,7 +861,29 @@
         <w:rPr>
           <w:i/>
         </w:rPr>
-        <w:t>public void turnRobot()</w:t>
+        <w:t xml:space="preserve">public void </w:t>
+      </w:r>
+      <w:proofErr w:type="spellStart"/>
+      <w:proofErr w:type="gramStart"/>
+      <w:r>
+        <w:rPr>
+          <w:i/>
+        </w:rPr>
+        <w:t>turnRobot</w:t>
+      </w:r>
+      <w:proofErr w:type="spellEnd"/>
+      <w:r>
+        <w:rPr>
+          <w:i/>
+        </w:rPr>
+        <w:t>(</w:t>
+      </w:r>
+      <w:proofErr w:type="gramEnd"/>
+      <w:r>
+        <w:rPr>
+          <w:i/>
+        </w:rPr>
+        <w:t>)</w:t>
       </w:r>
     </w:p>
     <w:p>
@@ -744,7 +901,21 @@
           <w:i/>
         </w:rPr>
         <w:lastRenderedPageBreak/>
-        <w:t>public void scan()</w:t>
+        <w:t xml:space="preserve">public void </w:t>
+      </w:r>
+      <w:proofErr w:type="gramStart"/>
+      <w:r>
+        <w:rPr>
+          <w:i/>
+        </w:rPr>
+        <w:t>scan(</w:t>
+      </w:r>
+      <w:proofErr w:type="gramEnd"/>
+      <w:r>
+        <w:rPr>
+          <w:i/>
+        </w:rPr>
+        <w:t>)</w:t>
       </w:r>
     </w:p>
     <w:p>
@@ -760,7 +931,21 @@
         <w:rPr>
           <w:i/>
         </w:rPr>
-        <w:t>public void identify())</w:t>
+        <w:t xml:space="preserve">public void </w:t>
+      </w:r>
+      <w:proofErr w:type="gramStart"/>
+      <w:r>
+        <w:rPr>
+          <w:i/>
+        </w:rPr>
+        <w:t>identify(</w:t>
+      </w:r>
+      <w:proofErr w:type="gramEnd"/>
+      <w:r>
+        <w:rPr>
+          <w:i/>
+        </w:rPr>
+        <w:t>))</w:t>
       </w:r>
       <w:r>
         <w:rPr>
@@ -784,12 +969,58 @@
         </w:rPr>
         <w:t xml:space="preserve">public void </w:t>
       </w:r>
+      <w:proofErr w:type="spellStart"/>
+      <w:proofErr w:type="gramStart"/>
       <w:r>
         <w:rPr>
           <w:i/>
         </w:rPr>
         <w:t>initRobotAI</w:t>
       </w:r>
+      <w:proofErr w:type="spellEnd"/>
+      <w:r>
+        <w:rPr>
+          <w:i/>
+        </w:rPr>
+        <w:t>(</w:t>
+      </w:r>
+      <w:proofErr w:type="gramEnd"/>
+      <w:r>
+        <w:rPr>
+          <w:i/>
+        </w:rPr>
+        <w:t>))</w:t>
+      </w:r>
+      <w:r>
+        <w:rPr>
+          <w:i/>
+        </w:rPr>
+        <w:t xml:space="preserve"> </w:t>
+      </w:r>
+    </w:p>
+    <w:p>
+      <w:pPr>
+        <w:pStyle w:val="Subtitle"/>
+        <w:spacing w:after="0" w:line="240" w:lineRule="auto"/>
+        <w:ind w:firstLine="720"/>
+        <w:rPr>
+          <w:i/>
+        </w:rPr>
+      </w:pPr>
+      <w:r>
+        <w:rPr>
+          <w:i/>
+        </w:rPr>
+        <w:t xml:space="preserve">public void </w:t>
+      </w:r>
+      <w:r>
+        <w:rPr>
+          <w:i/>
+        </w:rPr>
+        <w:t>getCurrentRobot</w:t>
+      </w:r>
+      <w:bookmarkStart w:id="0" w:name="_GoBack"/>
+      <w:bookmarkEnd w:id="0"/>
       <w:r>
         <w:rPr>
           <w:i/>
@@ -816,17 +1047,21 @@
       <w:pPr>
         <w:pStyle w:val="Heading4"/>
       </w:pPr>
-      <w:bookmarkStart w:id="0" w:name="_Void_method1(String_arg0,"/>
-      <w:bookmarkEnd w:id="0"/>
+      <w:bookmarkStart w:id="1" w:name="_Void_method1(String_arg0,"/>
+      <w:bookmarkEnd w:id="1"/>
       <w:r>
         <w:t xml:space="preserve">public </w:t>
       </w:r>
+      <w:proofErr w:type="spellStart"/>
+      <w:proofErr w:type="gramStart"/>
       <w:r>
         <w:t>GameMaster</w:t>
       </w:r>
+      <w:proofErr w:type="spellEnd"/>
       <w:r>
         <w:t>(</w:t>
       </w:r>
+      <w:proofErr w:type="gramEnd"/>
       <w:r>
         <w:t>Game game</w:t>
       </w:r>
@@ -855,30 +1090,47 @@
       <w:pPr>
         <w:pStyle w:val="Heading4"/>
       </w:pPr>
-      <w:bookmarkStart w:id="1" w:name="_Void_method2(String_arg0)"/>
-      <w:bookmarkEnd w:id="1"/>
+      <w:bookmarkStart w:id="2" w:name="_Void_method2(String_arg0)"/>
+      <w:bookmarkEnd w:id="2"/>
       <w:r>
         <w:t xml:space="preserve">public </w:t>
       </w:r>
       <w:r>
         <w:t xml:space="preserve">void </w:t>
       </w:r>
+      <w:proofErr w:type="spellStart"/>
+      <w:proofErr w:type="gramStart"/>
       <w:r>
         <w:t>damageNode</w:t>
       </w:r>
+      <w:proofErr w:type="spellEnd"/>
       <w:r>
         <w:t>(</w:t>
       </w:r>
-      <w:r>
-        <w:t>int damage, HexNode node</w:t>
+      <w:proofErr w:type="spellStart"/>
+      <w:proofErr w:type="gramEnd"/>
+      <w:r>
+        <w:t>int</w:t>
+      </w:r>
+      <w:proofErr w:type="spellEnd"/>
+      <w:r>
+        <w:t xml:space="preserve"> damage, </w:t>
+      </w:r>
+      <w:proofErr w:type="spellStart"/>
+      <w:r>
+        <w:t>HexNode</w:t>
+      </w:r>
+      <w:proofErr w:type="spellEnd"/>
+      <w:r>
+        <w:t xml:space="preserve"> node</w:t>
       </w:r>
       <w:r>
         <w:t>)</w:t>
       </w:r>
     </w:p>
     <w:p>
-      <w:bookmarkStart w:id="2" w:name="_Void_method3(String_arg0,"/>
-      <w:bookmarkEnd w:id="2"/>
+      <w:bookmarkStart w:id="3" w:name="_Void_method3(String_arg0,"/>
+      <w:bookmarkEnd w:id="3"/>
       <w:r>
         <w:t>This method does some stuff with a string</w:t>
       </w:r>
@@ -912,7 +1164,20 @@
         <w:pStyle w:val="Heading4"/>
       </w:pPr>
       <w:r>
-        <w:t>public void moveRobot()</w:t>
+        <w:t xml:space="preserve">public void </w:t>
+      </w:r>
+      <w:proofErr w:type="spellStart"/>
+      <w:proofErr w:type="gramStart"/>
+      <w:r>
+        <w:t>moveRobot</w:t>
+      </w:r>
+      <w:proofErr w:type="spellEnd"/>
+      <w:r>
+        <w:t>(</w:t>
+      </w:r>
+      <w:proofErr w:type="gramEnd"/>
+      <w:r>
+        <w:t>)</w:t>
       </w:r>
     </w:p>
     <w:p>
@@ -955,7 +1220,20 @@
         <w:pStyle w:val="Heading4"/>
       </w:pPr>
       <w:r>
-        <w:t>public Team getCurrentTeam()</w:t>
+        <w:t xml:space="preserve">public Team </w:t>
+      </w:r>
+      <w:proofErr w:type="spellStart"/>
+      <w:proofErr w:type="gramStart"/>
+      <w:r>
+        <w:t>getCurrentTeam</w:t>
+      </w:r>
+      <w:proofErr w:type="spellEnd"/>
+      <w:r>
+        <w:t>(</w:t>
+      </w:r>
+      <w:proofErr w:type="gramEnd"/>
+      <w:r>
+        <w:t>)</w:t>
       </w:r>
     </w:p>
     <w:p>
@@ -998,7 +1276,20 @@
         <w:pStyle w:val="Heading4"/>
       </w:pPr>
       <w:r>
-        <w:t>public void turnRobot()</w:t>
+        <w:t xml:space="preserve">public void </w:t>
+      </w:r>
+      <w:proofErr w:type="spellStart"/>
+      <w:proofErr w:type="gramStart"/>
+      <w:r>
+        <w:t>turnRobot</w:t>
+      </w:r>
+      <w:proofErr w:type="spellEnd"/>
+      <w:r>
+        <w:t>(</w:t>
+      </w:r>
+      <w:proofErr w:type="gramEnd"/>
+      <w:r>
+        <w:t>)</w:t>
       </w:r>
     </w:p>
     <w:p>
@@ -1041,7 +1332,15 @@
         <w:pStyle w:val="Heading4"/>
       </w:pPr>
       <w:r>
-        <w:t>public void scan()</w:t>
+        <w:t xml:space="preserve">public void </w:t>
+      </w:r>
+      <w:proofErr w:type="gramStart"/>
+      <w:r>
+        <w:t>scan(</w:t>
+      </w:r>
+      <w:proofErr w:type="gramEnd"/>
+      <w:r>
+        <w:t>)</w:t>
       </w:r>
     </w:p>
     <w:p>
@@ -1087,7 +1386,15 @@
         <w:pStyle w:val="Heading4"/>
       </w:pPr>
       <w:r>
-        <w:t>public void identify()</w:t>
+        <w:t xml:space="preserve">public void </w:t>
+      </w:r>
+      <w:proofErr w:type="gramStart"/>
+      <w:r>
+        <w:t>identify(</w:t>
+      </w:r>
+      <w:proofErr w:type="gramEnd"/>
+      <w:r>
+        <w:t>)</w:t>
       </w:r>
     </w:p>
     <w:p>
@@ -1132,13 +1439,18 @@
       <w:r>
         <w:t xml:space="preserve">public void </w:t>
       </w:r>
+      <w:proofErr w:type="spellStart"/>
+      <w:proofErr w:type="gramStart"/>
       <w:r>
         <w:t>initRobotAI</w:t>
       </w:r>
-      <w:bookmarkStart w:id="3" w:name="_GoBack"/>
-      <w:bookmarkEnd w:id="3"/>
-      <w:r>
-        <w:t>()</w:t>
+      <w:proofErr w:type="spellEnd"/>
+      <w:r>
+        <w:t>(</w:t>
+      </w:r>
+      <w:proofErr w:type="gramEnd"/>
+      <w:r>
+        <w:t>)</w:t>
       </w:r>
     </w:p>
     <w:p>
@@ -2491,7 +2803,7 @@
 </file>
 
 <file path=customXml/itemProps1.xml><?xml version="1.0" encoding="utf-8"?>
-<ds:datastoreItem xmlns:ds="http://schemas.openxmlformats.org/officeDocument/2006/customXml" ds:itemID="{24E3A6EB-1FFB-45A3-B90A-948C11650F8D}">
+<ds:datastoreItem xmlns:ds="http://schemas.openxmlformats.org/officeDocument/2006/customXml" ds:itemID="{5F87E839-B426-4626-AE49-6A66FA986E17}">
   <ds:schemaRefs>
     <ds:schemaRef ds:uri="http://schemas.openxmlformats.org/officeDocument/2006/bibliography"/>
   </ds:schemaRefs>

</xml_diff>